<commit_message>
Corrección de la guía
</commit_message>
<xml_diff>
--- a/TP2/guia/Práctico Nº 2.docx
+++ b/TP2/guia/Práctico Nº 2.docx
@@ -770,7 +770,25 @@
           <w:lang w:val="es-AR"/>
         </w:rPr>
         <w:lastRenderedPageBreak/>
-        <w:t xml:space="preserve">Implementar un sistema de inferencia difusa para controlar un péndulo invertido </w:t>
+        <w:t xml:space="preserve">Implementar un sistema de inferencia difusa para controlar </w:t>
+      </w:r>
+      <w:r>
+        <w:rPr>
+          <w:b/>
+          <w:sz w:val="20"/>
+          <w:szCs w:val="20"/>
+          <w:lang w:val="es-AR"/>
+        </w:rPr>
+        <w:t>la temperatura en una habitación</w:t>
+      </w:r>
+      <w:r>
+        <w:rPr>
+          <w:b/>
+          <w:sz w:val="20"/>
+          <w:szCs w:val="20"/>
+          <w:lang w:val="es-AR"/>
+        </w:rPr>
+        <w:t xml:space="preserve"> </w:t>
       </w:r>
     </w:p>
     <w:p>
@@ -2862,7 +2880,7 @@
             <w:sz w:val="20"/>
             <w:szCs w:val="20"/>
           </w:rPr>
-          <m:t>ABRIR</m:t>
+          <m:t>CERRAR</m:t>
         </m:r>
       </m:oMath>
     </w:p>
@@ -3096,8 +3114,20 @@
           <w:szCs w:val="20"/>
           <w:lang w:val="es-AR"/>
         </w:rPr>
-        <w:t>CERRAR</w:t>
-      </w:r>
+        <w:t>ABRIR</w:t>
+      </w:r>
+    </w:p>
+    <w:p>
+      <w:pPr>
+        <w:pStyle w:val="Prrafodelista"/>
+        <w:ind w:left="1440"/>
+        <w:rPr>
+          <w:bCs/>
+          <w:sz w:val="20"/>
+          <w:szCs w:val="20"/>
+          <w:lang w:val="es-AR"/>
+        </w:rPr>
+      </w:pPr>
     </w:p>
     <w:p>
       <w:pPr>
@@ -3210,7 +3240,16 @@
             <w:szCs w:val="20"/>
             <w:lang w:val="es-AR"/>
           </w:rPr>
-          <m:t xml:space="preserve"> is POSITIVO ⟹VENTANA is ABRIR</m:t>
+          <m:t xml:space="preserve"> is POSITIVO ⟹VENTANA is </m:t>
+        </m:r>
+        <m:r>
+          <w:rPr>
+            <w:rFonts w:ascii="Cambria Math" w:hAnsi="Cambria Math"/>
+            <w:sz w:val="20"/>
+            <w:szCs w:val="20"/>
+            <w:lang w:val="es-AR"/>
+          </w:rPr>
+          <m:t>CERRAR</m:t>
         </m:r>
       </m:oMath>
     </w:p>
@@ -3461,9 +3500,32 @@
             <w:szCs w:val="20"/>
             <w:lang w:val="es-AR"/>
           </w:rPr>
-          <m:t>⟹VENTANA is CERRAR</m:t>
+          <m:t xml:space="preserve">⟹VENTANA is </m:t>
+        </m:r>
+        <m:r>
+          <w:rPr>
+            <w:rFonts w:ascii="Cambria Math" w:hAnsi="Cambria Math"/>
+            <w:sz w:val="20"/>
+            <w:szCs w:val="20"/>
+            <w:lang w:val="es-AR"/>
+          </w:rPr>
+          <m:t>ABRIR</m:t>
         </m:r>
       </m:oMath>
+      <w:bookmarkStart w:id="0" w:name="_GoBack"/>
+      <w:bookmarkEnd w:id="0"/>
+    </w:p>
+    <w:p>
+      <w:pPr>
+        <w:pStyle w:val="Prrafodelista"/>
+        <w:ind w:left="1440"/>
+        <w:rPr>
+          <w:bCs/>
+          <w:sz w:val="20"/>
+          <w:szCs w:val="20"/>
+          <w:lang w:val="es-AR"/>
+        </w:rPr>
+      </w:pPr>
     </w:p>
     <w:p>
       <w:pPr>
@@ -3576,7 +3638,16 @@
             <w:szCs w:val="20"/>
             <w:lang w:val="es-AR"/>
           </w:rPr>
-          <m:t xml:space="preserve"> is POSITIVO ⟹VENTANA is ABRIR</m:t>
+          <m:t xml:space="preserve"> is POSITIVO ⟹VENTANA is </m:t>
+        </m:r>
+        <m:r>
+          <w:rPr>
+            <w:rFonts w:ascii="Cambria Math" w:hAnsi="Cambria Math"/>
+            <w:sz w:val="20"/>
+            <w:szCs w:val="20"/>
+            <w:lang w:val="es-AR"/>
+          </w:rPr>
+          <m:t>CERRAR</m:t>
         </m:r>
       </m:oMath>
     </w:p>
@@ -3827,7 +3898,16 @@
             <w:szCs w:val="20"/>
             <w:lang w:val="es-AR"/>
           </w:rPr>
-          <m:t>⟹VENTANA is CERRAR</m:t>
+          <m:t xml:space="preserve">⟹VENTANA is </m:t>
+        </m:r>
+        <m:r>
+          <w:rPr>
+            <w:rFonts w:ascii="Cambria Math" w:hAnsi="Cambria Math"/>
+            <w:sz w:val="20"/>
+            <w:szCs w:val="20"/>
+            <w:lang w:val="es-AR"/>
+          </w:rPr>
+          <m:t>ABRIR</m:t>
         </m:r>
       </m:oMath>
     </w:p>
@@ -3842,8 +3922,6 @@
           <w:lang w:val="es-AR"/>
         </w:rPr>
       </w:pPr>
-      <w:bookmarkStart w:id="0" w:name="_GoBack"/>
-      <w:bookmarkEnd w:id="0"/>
     </w:p>
     <w:sectPr>
       <w:headerReference w:type="default" r:id="rId10"/>

</xml_diff>